<commit_message>
Organized files, added project deliveries
</commit_message>
<xml_diff>
--- a/relatorio/ec_grupo21_relatorio_entrega2.docx
+++ b/relatorio/ec_grupo21_relatorio_entrega2.docx
@@ -15730,16 +15730,18 @@
       </w:pPr>
     </w:p>
     <w:p/>
-    <w:p/>
     <w:p>
       <w:pPr>
         <w:jc w:val="both"/>
       </w:pPr>
       <w:r>
-        <w:t>Ao contrário do que se verificou com o sudoku  4x4, o sudoku 9x9 apresenta grande variação consoante o número de pistas fornecidas</w:t>
-      </w:r>
-      <w:r>
-        <w:t xml:space="preserve">, quando se forneceu um sudoku 9x9 sem pistas, a </w:t>
+        <w:t xml:space="preserve">Ao contrário do que se verificou com o sudoku 4x4, o sudoku 9x9 apresenta resultados muito diferentes em relação o número de pistas fornecidas. </w:t>
+      </w:r>
+      <w:r>
+        <w:t>Aquando</w:t>
+      </w:r>
+      <w:r>
+        <w:t xml:space="preserve"> da realização do sudoku 9x9 sem pistas, a </w:t>
       </w:r>
       <w:proofErr w:type="spellStart"/>
       <w:r>
@@ -15747,10 +15749,20 @@
       </w:r>
       <w:proofErr w:type="spellEnd"/>
       <w:r>
-        <w:t xml:space="preserve"> ficou a calcular os valores por mais de 4 horas, e não obteve resultado</w:t>
-      </w:r>
-      <w:r>
-        <w:t xml:space="preserve">, ao fornecermos 35 pistas, a </w:t>
+        <w:t xml:space="preserve"> ficou a calcular os valores por mais de 4 horas, e não obteve qualquer tipo de resultados.</w:t>
+      </w:r>
+      <w:bookmarkStart w:id="6" w:name="_GoBack"/>
+      <w:bookmarkEnd w:id="6"/>
+    </w:p>
+    <w:p>
+      <w:pPr>
+        <w:jc w:val="both"/>
+      </w:pPr>
+      <w:r>
+        <w:t>A</w:t>
+      </w:r>
+      <w:r>
+        <w:t xml:space="preserve">o fornecermos 35 pistas, a </w:t>
       </w:r>
       <w:proofErr w:type="spellStart"/>
       <w:r>
@@ -15758,7 +15770,19 @@
       </w:r>
       <w:proofErr w:type="spellEnd"/>
       <w:r>
-        <w:t xml:space="preserve"> levou em média 5 minutos e 28 segundos a obter a solução do sudoku, aumentado o número de pistas em 5, ficando agora com 40, o tempo que levou foi de apenas 21 segundos, houve uma diferença de considerável no tempo de execução da </w:t>
+        <w:t xml:space="preserve"> levou em média 5 minutos e 28 segundos a obter a solução do sudoku</w:t>
+      </w:r>
+      <w:r>
+        <w:t>.</w:t>
+      </w:r>
+      <w:r>
+        <w:t xml:space="preserve"> </w:t>
+      </w:r>
+      <w:r>
+        <w:t>Ao aumentar</w:t>
+      </w:r>
+      <w:r>
+        <w:t xml:space="preserve"> o número de pistas em 5, ficando agora com 40, o tempo que levou foi de apenas 21 segundos, houve uma diferença de considerável no tempo de execução da </w:t>
       </w:r>
       <w:proofErr w:type="spellStart"/>
       <w:r>
@@ -15766,7 +15790,10 @@
       </w:r>
       <w:proofErr w:type="spellEnd"/>
       <w:r>
-        <w:t xml:space="preserve">, e por último, quando se tentou obter a solução do sudoku, ficando apenas uma pista por revelar, a </w:t>
+        <w:t>. P</w:t>
+      </w:r>
+      <w:r>
+        <w:t xml:space="preserve">or último, quando se tentou obter a solução do sudoku, ficando apenas uma pista por revelar, a </w:t>
       </w:r>
       <w:proofErr w:type="spellStart"/>
       <w:r>
@@ -15797,12 +15824,12 @@
       <w:pPr>
         <w:pStyle w:val="Ttulo1"/>
       </w:pPr>
-      <w:bookmarkStart w:id="6" w:name="_Toc6171988"/>
+      <w:bookmarkStart w:id="7" w:name="_Toc6171988"/>
       <w:r>
         <w:lastRenderedPageBreak/>
         <w:t>Entrega e anexos</w:t>
       </w:r>
-      <w:bookmarkEnd w:id="6"/>
+      <w:bookmarkEnd w:id="7"/>
     </w:p>
     <w:p/>
     <w:p>
@@ -15917,11 +15944,9 @@
       <w:r>
         <w:t xml:space="preserve">dos sudokus usados na </w:t>
       </w:r>
-      <w:proofErr w:type="gramStart"/>
-      <w:r>
-        <w:t>analise</w:t>
-      </w:r>
-      <w:proofErr w:type="gramEnd"/>
+      <w:r>
+        <w:t>análise</w:t>
+      </w:r>
       <w:r>
         <w:t xml:space="preserve"> de desempenho</w:t>
       </w:r>
@@ -16029,10 +16054,7 @@
         <w:ind w:left="1440"/>
       </w:pPr>
     </w:p>
-    <w:p>
-      <w:bookmarkStart w:id="7" w:name="_GoBack"/>
-      <w:bookmarkEnd w:id="7"/>
-    </w:p>
+    <w:p/>
     <w:p/>
     <w:p>
       <w:pPr>
@@ -18379,7 +18401,7 @@
 </file>
 
 <file path=customXml/itemProps1.xml><?xml version="1.0" encoding="utf-8"?>
-<ds:datastoreItem xmlns:ds="http://schemas.openxmlformats.org/officeDocument/2006/customXml" ds:itemID="{1C15103C-D2A3-4B9C-9502-0EA65B41A457}">
+<ds:datastoreItem xmlns:ds="http://schemas.openxmlformats.org/officeDocument/2006/customXml" ds:itemID="{61D8E673-D8A6-496E-9CF6-71B9F63B8CDD}">
   <ds:schemaRefs>
     <ds:schemaRef ds:uri="http://schemas.openxmlformats.org/officeDocument/2006/bibliography"/>
   </ds:schemaRefs>

</xml_diff>